<commit_message>
correção diagrama de casos de uso
</commit_message>
<xml_diff>
--- a/FaceOculta/casosDeUso.docx
+++ b/FaceOculta/casosDeUso.docx
@@ -9,9 +9,9 @@
         </w:rPr>
         <w:drawing>
           <wp:inline distT="0" distB="0" distL="0" distR="0">
-            <wp:extent cx="8001000" cy="6903027"/>
-            <wp:effectExtent l="0" t="0" r="0" b="0"/>
-            <wp:docPr id="775593259" name="Imagem 1"/>
+            <wp:extent cx="9806305" cy="5512435"/>
+            <wp:effectExtent l="0" t="0" r="4445" b="0"/>
+            <wp:docPr id="27913427" name="Imagem 1"/>
             <wp:cNvGraphicFramePr>
               <a:graphicFrameLocks xmlns:a="http://schemas.openxmlformats.org/drawingml/2006/main" noChangeAspect="1"/>
             </wp:cNvGraphicFramePr>
@@ -19,7 +19,7 @@
               <a:graphicData uri="http://schemas.openxmlformats.org/drawingml/2006/picture">
                 <pic:pic xmlns:pic="http://schemas.openxmlformats.org/drawingml/2006/picture">
                   <pic:nvPicPr>
-                    <pic:cNvPr id="775593259" name="Imagem 775593259"/>
+                    <pic:cNvPr id="27913427" name="Imagem 27913427"/>
                     <pic:cNvPicPr/>
                   </pic:nvPicPr>
                   <pic:blipFill>
@@ -37,7 +37,7 @@
                   <pic:spPr>
                     <a:xfrm>
                       <a:off x="0" y="0"/>
-                      <a:ext cx="8018450" cy="6918082"/>
+                      <a:ext cx="9806305" cy="5512435"/>
                     </a:xfrm>
                     <a:prstGeom prst="rect">
                       <a:avLst/>

</xml_diff>